<commit_message>
remove all old content
</commit_message>
<xml_diff>
--- a/intro-to-python-syllabus.docx
+++ b/intro-to-python-syllabus.docx
@@ -6,8 +6,6 @@
       <w:pPr>
         <w:pStyle w:val="Heading2"/>
       </w:pPr>
-      <w:bookmarkStart w:id="0" w:name="_GoBack"/>
-      <w:bookmarkEnd w:id="0"/>
       <w:r>
         <w:t>Introduction to Python</w:t>
       </w:r>
@@ -20,13 +18,25 @@
     </w:p>
     <w:p>
       <w:r>
-        <w:t>Mondays 6pm - 9pm</w:t>
+        <w:t>Mondays 6pm – 7:50</w:t>
+      </w:r>
+      <w:r>
+        <w:t>pm</w:t>
       </w:r>
       <w:r>
         <w:t xml:space="preserve">, </w:t>
       </w:r>
       <w:r>
-        <w:t>Oct 7 - Dec 9</w:t>
+        <w:t xml:space="preserve">Jan 14 </w:t>
+      </w:r>
+      <w:r>
+        <w:t>–</w:t>
+      </w:r>
+      <w:r>
+        <w:t xml:space="preserve"> </w:t>
+      </w:r>
+      <w:r>
+        <w:t>Mar 19</w:t>
       </w:r>
     </w:p>
     <w:p>
@@ -44,6 +54,11 @@
       </w:r>
       <w:r>
         <w:t>805 450 7635</w:t>
+      </w:r>
+    </w:p>
+    <w:p>
+      <w:r>
+        <w:t>Office Hours: By Appointment – email me and we can set up time</w:t>
       </w:r>
     </w:p>
     <w:p/>
@@ -54,6 +69,9 @@
       <w:r>
         <w:t>Course Goal</w:t>
       </w:r>
+      <w:r>
+        <w:t>s</w:t>
+      </w:r>
     </w:p>
     <w:p>
       <w:r>
@@ -69,7 +87,71 @@
         <w:t xml:space="preserve">ineer. Python is a great first language </w:t>
       </w:r>
       <w:r>
-        <w:t xml:space="preserve">because it has a simple syntax, is easy to get setup and is fun and easy to write. Despite its simplicity, it’s also really powerful and is used by some of the biggest companies out there. </w:t>
+        <w:t xml:space="preserve">because it has a simple syntax, is easy to get setup and is fun and easy to write. Despite its simplicity, it’s also really powerful and is used by some of the biggest </w:t>
+      </w:r>
+      <w:r>
+        <w:t>tech companies</w:t>
+      </w:r>
+      <w:r>
+        <w:t xml:space="preserve">. </w:t>
+      </w:r>
+      <w:r>
+        <w:t>Course goals include:</w:t>
+      </w:r>
+    </w:p>
+    <w:p>
+      <w:pPr>
+        <w:numPr>
+          <w:ilvl w:val="0"/>
+          <w:numId w:val="5"/>
+        </w:numPr>
+      </w:pPr>
+      <w:r>
+        <w:t>Learn how to think like a programmer</w:t>
+      </w:r>
+    </w:p>
+    <w:p>
+      <w:pPr>
+        <w:numPr>
+          <w:ilvl w:val="0"/>
+          <w:numId w:val="5"/>
+        </w:numPr>
+      </w:pPr>
+      <w:r>
+        <w:t>Learn how to learn and teach yourself</w:t>
+      </w:r>
+    </w:p>
+    <w:p>
+      <w:pPr>
+        <w:numPr>
+          <w:ilvl w:val="0"/>
+          <w:numId w:val="5"/>
+        </w:numPr>
+      </w:pPr>
+      <w:r>
+        <w:t>Demystify programming</w:t>
+      </w:r>
+    </w:p>
+    <w:p>
+      <w:pPr>
+        <w:numPr>
+          <w:ilvl w:val="0"/>
+          <w:numId w:val="5"/>
+        </w:numPr>
+      </w:pPr>
+      <w:r>
+        <w:t>Learn general programming concepts that can be applied to other languages</w:t>
+      </w:r>
+    </w:p>
+    <w:p>
+      <w:pPr>
+        <w:numPr>
+          <w:ilvl w:val="0"/>
+          <w:numId w:val="5"/>
+        </w:numPr>
+      </w:pPr>
+      <w:r>
+        <w:t>Learn to read / write Python</w:t>
       </w:r>
     </w:p>
     <w:p/>
@@ -79,16 +161,20 @@
       </w:pPr>
       <w:r>
         <w:t>Tentative Course Schedule</w:t>
+      </w:r>
+      <w:r>
+        <w:t xml:space="preserve"> (Subject to Change)</w:t>
       </w:r>
     </w:p>
     <w:p/>
     <w:tbl>
       <w:tblPr>
         <w:tblStyle w:val="PlainTable1"/>
-        <w:tblW w:w="9463" w:type="dxa"/>
+        <w:tblW w:w="10489" w:type="dxa"/>
         <w:tblLook w:val="04A0" w:firstRow="1" w:lastRow="0" w:firstColumn="1" w:lastColumn="0" w:noHBand="0" w:noVBand="1"/>
       </w:tblPr>
       <w:tblGrid>
+        <w:gridCol w:w="1026"/>
         <w:gridCol w:w="1026"/>
         <w:gridCol w:w="8437"/>
       </w:tblGrid>
@@ -106,6 +192,20 @@
               <w:jc w:val="center"/>
             </w:pPr>
             <w:r>
+              <w:t>Week</w:t>
+            </w:r>
+          </w:p>
+        </w:tc>
+        <w:tc>
+          <w:tcPr>
+            <w:tcW w:w="1026" w:type="dxa"/>
+          </w:tcPr>
+          <w:p>
+            <w:pPr>
+              <w:jc w:val="center"/>
+              <w:cnfStyle w:val="100000000000" w:firstRow="1" w:lastRow="0" w:firstColumn="0" w:lastColumn="0" w:oddVBand="0" w:evenVBand="0" w:oddHBand="0" w:evenHBand="0" w:firstRowFirstColumn="0" w:firstRowLastColumn="0" w:lastRowFirstColumn="0" w:lastRowLastColumn="0"/>
+            </w:pPr>
+            <w:r>
               <w:t>Date</w:t>
             </w:r>
           </w:p>
@@ -120,6 +220,9 @@
             </w:pPr>
             <w:r>
               <w:t>Class Topic</w:t>
+            </w:r>
+            <w:r>
+              <w:t>s</w:t>
             </w:r>
           </w:p>
         </w:tc>
@@ -138,7 +241,30 @@
               <w:jc w:val="center"/>
             </w:pPr>
             <w:r>
-              <w:t>Oct 7</w:t>
+              <w:t>1</w:t>
+            </w:r>
+          </w:p>
+        </w:tc>
+        <w:tc>
+          <w:tcPr>
+            <w:tcW w:w="1026" w:type="dxa"/>
+          </w:tcPr>
+          <w:p>
+            <w:pPr>
+              <w:jc w:val="center"/>
+              <w:cnfStyle w:val="000000100000" w:firstRow="0" w:lastRow="0" w:firstColumn="0" w:lastColumn="0" w:oddVBand="0" w:evenVBand="0" w:oddHBand="1" w:evenHBand="0" w:firstRowFirstColumn="0" w:firstRowLastColumn="0" w:lastRowFirstColumn="0" w:lastRowLastColumn="0"/>
+            </w:pPr>
+            <w:r>
+              <w:t>Jan 14</w:t>
+            </w:r>
+          </w:p>
+          <w:p>
+            <w:pPr>
+              <w:jc w:val="center"/>
+              <w:cnfStyle w:val="000000100000" w:firstRow="0" w:lastRow="0" w:firstColumn="0" w:lastColumn="0" w:oddVBand="0" w:evenVBand="0" w:oddHBand="1" w:evenHBand="0" w:firstRowFirstColumn="0" w:firstRowLastColumn="0" w:lastRowFirstColumn="0" w:lastRowLastColumn="0"/>
+            </w:pPr>
+            <w:r>
+              <w:t>Jan 16</w:t>
             </w:r>
           </w:p>
         </w:tc>
@@ -151,18 +277,26 @@
               <w:cnfStyle w:val="000000100000" w:firstRow="0" w:lastRow="0" w:firstColumn="0" w:lastColumn="0" w:oddVBand="0" w:evenVBand="0" w:oddHBand="1" w:evenHBand="0" w:firstRowFirstColumn="0" w:firstRowLastColumn="0" w:lastRowFirstColumn="0" w:lastRowLastColumn="0"/>
             </w:pPr>
             <w:r>
-              <w:t xml:space="preserve">Introductions, Environment Setup, Your First Python Program, </w:t>
-            </w:r>
-            <w:r>
-              <w:t xml:space="preserve">Variables, </w:t>
-            </w:r>
-            <w:r>
-              <w:t>Simple Data Types (Numbers, Strings, Booleans)</w:t>
-            </w:r>
+              <w:t>Introductions, Environment Se</w:t>
+            </w:r>
+            <w:r>
+              <w:t>tup, Your First Python Program</w:t>
+            </w:r>
+            <w:r>
+              <w:t>, Simple Data Types (Numbers, Strings, Booleans)</w:t>
+            </w:r>
+            <w:r>
+              <w:t>, User Input</w:t>
+            </w:r>
+            <w:bookmarkStart w:id="0" w:name="_GoBack"/>
+            <w:bookmarkEnd w:id="0"/>
           </w:p>
         </w:tc>
       </w:tr>
       <w:tr>
+        <w:trPr>
+          <w:trHeight w:val="548"/>
+        </w:trPr>
         <w:tc>
           <w:tcPr>
             <w:cnfStyle w:val="001000000000" w:firstRow="0" w:lastRow="0" w:firstColumn="1" w:lastColumn="0" w:oddVBand="0" w:evenVBand="0" w:oddHBand="0" w:evenHBand="0" w:firstRowFirstColumn="0" w:firstRowLastColumn="0" w:lastRowFirstColumn="0" w:lastRowLastColumn="0"/>
@@ -173,7 +307,30 @@
               <w:jc w:val="center"/>
             </w:pPr>
             <w:r>
-              <w:t>Oct 14</w:t>
+              <w:t>2</w:t>
+            </w:r>
+          </w:p>
+        </w:tc>
+        <w:tc>
+          <w:tcPr>
+            <w:tcW w:w="1026" w:type="dxa"/>
+          </w:tcPr>
+          <w:p>
+            <w:pPr>
+              <w:jc w:val="center"/>
+              <w:cnfStyle w:val="000000000000" w:firstRow="0" w:lastRow="0" w:firstColumn="0" w:lastColumn="0" w:oddVBand="0" w:evenVBand="0" w:oddHBand="0" w:evenHBand="0" w:firstRowFirstColumn="0" w:firstRowLastColumn="0" w:lastRowFirstColumn="0" w:lastRowLastColumn="0"/>
+            </w:pPr>
+            <w:r>
+              <w:t>Jan 21</w:t>
+            </w:r>
+          </w:p>
+          <w:p>
+            <w:pPr>
+              <w:jc w:val="center"/>
+              <w:cnfStyle w:val="000000000000" w:firstRow="0" w:lastRow="0" w:firstColumn="0" w:lastColumn="0" w:oddVBand="0" w:evenVBand="0" w:oddHBand="0" w:evenHBand="0" w:firstRowFirstColumn="0" w:firstRowLastColumn="0" w:lastRowFirstColumn="0" w:lastRowLastColumn="0"/>
+            </w:pPr>
+            <w:r>
+              <w:t>Jan 23</w:t>
             </w:r>
           </w:p>
         </w:tc>
@@ -186,10 +343,19 @@
               <w:cnfStyle w:val="000000000000" w:firstRow="0" w:lastRow="0" w:firstColumn="0" w:lastColumn="0" w:oddVBand="0" w:evenVBand="0" w:oddHBand="0" w:evenHBand="0" w:firstRowFirstColumn="0" w:firstRowLastColumn="0" w:lastRowFirstColumn="0" w:lastRowLastColumn="0"/>
             </w:pPr>
             <w:r>
+              <w:t>Using th</w:t>
+            </w:r>
+            <w:r>
+              <w:t>e Terminal,</w:t>
+            </w:r>
+            <w:r>
+              <w:t xml:space="preserve"> Variables &amp;</w:t>
+            </w:r>
+            <w:r>
+              <w:t xml:space="preserve"> </w:t>
+            </w:r>
+            <w:r>
               <w:t>Functions</w:t>
-            </w:r>
-            <w:r>
-              <w:t xml:space="preserve"> &amp; User Input</w:t>
             </w:r>
           </w:p>
         </w:tc>
@@ -208,7 +374,30 @@
               <w:jc w:val="center"/>
             </w:pPr>
             <w:r>
-              <w:t>Oct 21</w:t>
+              <w:t>3</w:t>
+            </w:r>
+          </w:p>
+        </w:tc>
+        <w:tc>
+          <w:tcPr>
+            <w:tcW w:w="1026" w:type="dxa"/>
+          </w:tcPr>
+          <w:p>
+            <w:pPr>
+              <w:jc w:val="center"/>
+              <w:cnfStyle w:val="000000100000" w:firstRow="0" w:lastRow="0" w:firstColumn="0" w:lastColumn="0" w:oddVBand="0" w:evenVBand="0" w:oddHBand="1" w:evenHBand="0" w:firstRowFirstColumn="0" w:firstRowLastColumn="0" w:lastRowFirstColumn="0" w:lastRowLastColumn="0"/>
+            </w:pPr>
+            <w:r>
+              <w:t>Jan 28</w:t>
+            </w:r>
+          </w:p>
+          <w:p>
+            <w:pPr>
+              <w:jc w:val="center"/>
+              <w:cnfStyle w:val="000000100000" w:firstRow="0" w:lastRow="0" w:firstColumn="0" w:lastColumn="0" w:oddVBand="0" w:evenVBand="0" w:oddHBand="1" w:evenHBand="0" w:firstRowFirstColumn="0" w:firstRowLastColumn="0" w:lastRowFirstColumn="0" w:lastRowLastColumn="0"/>
+            </w:pPr>
+            <w:r>
+              <w:t>Jan 30</w:t>
             </w:r>
           </w:p>
         </w:tc>
@@ -221,7 +410,25 @@
               <w:cnfStyle w:val="000000100000" w:firstRow="0" w:lastRow="0" w:firstColumn="0" w:lastColumn="0" w:oddVBand="0" w:evenVBand="0" w:oddHBand="1" w:evenHBand="0" w:firstRowFirstColumn="0" w:firstRowLastColumn="0" w:lastRowFirstColumn="0" w:lastRowLastColumn="0"/>
             </w:pPr>
             <w:r>
-              <w:t>Lists &amp; Dictionaries</w:t>
+              <w:t xml:space="preserve">Function </w:t>
+            </w:r>
+            <w:r>
+              <w:t>Ret</w:t>
+            </w:r>
+            <w:r>
+              <w:t>urn V</w:t>
+            </w:r>
+            <w:r>
+              <w:t xml:space="preserve">alues, </w:t>
+            </w:r>
+            <w:r>
+              <w:t>Intro</w:t>
+            </w:r>
+            <w:r>
+              <w:t xml:space="preserve"> to </w:t>
+            </w:r>
+            <w:r>
+              <w:t>Lists</w:t>
             </w:r>
           </w:p>
         </w:tc>
@@ -237,7 +444,30 @@
               <w:jc w:val="center"/>
             </w:pPr>
             <w:r>
-              <w:t>Oct 28</w:t>
+              <w:t>4</w:t>
+            </w:r>
+          </w:p>
+        </w:tc>
+        <w:tc>
+          <w:tcPr>
+            <w:tcW w:w="1026" w:type="dxa"/>
+          </w:tcPr>
+          <w:p>
+            <w:pPr>
+              <w:jc w:val="center"/>
+              <w:cnfStyle w:val="000000000000" w:firstRow="0" w:lastRow="0" w:firstColumn="0" w:lastColumn="0" w:oddVBand="0" w:evenVBand="0" w:oddHBand="0" w:evenHBand="0" w:firstRowFirstColumn="0" w:firstRowLastColumn="0" w:lastRowFirstColumn="0" w:lastRowLastColumn="0"/>
+            </w:pPr>
+            <w:r>
+              <w:t>Feb 4</w:t>
+            </w:r>
+          </w:p>
+          <w:p>
+            <w:pPr>
+              <w:jc w:val="center"/>
+              <w:cnfStyle w:val="000000000000" w:firstRow="0" w:lastRow="0" w:firstColumn="0" w:lastColumn="0" w:oddVBand="0" w:evenVBand="0" w:oddHBand="0" w:evenHBand="0" w:firstRowFirstColumn="0" w:firstRowLastColumn="0" w:lastRowFirstColumn="0" w:lastRowLastColumn="0"/>
+            </w:pPr>
+            <w:r>
+              <w:t>Feb 6</w:t>
             </w:r>
           </w:p>
         </w:tc>
@@ -250,7 +480,13 @@
               <w:cnfStyle w:val="000000000000" w:firstRow="0" w:lastRow="0" w:firstColumn="0" w:lastColumn="0" w:oddVBand="0" w:evenVBand="0" w:oddHBand="0" w:evenHBand="0" w:firstRowFirstColumn="0" w:firstRowLastColumn="0" w:lastRowFirstColumn="0" w:lastRowLastColumn="0"/>
             </w:pPr>
             <w:r>
-              <w:t>Loops</w:t>
+              <w:t xml:space="preserve">For Loops, </w:t>
+            </w:r>
+            <w:r>
+              <w:t>Making Decisions</w:t>
+            </w:r>
+            <w:r>
+              <w:t xml:space="preserve"> and Thinking Like a Programmer</w:t>
             </w:r>
           </w:p>
         </w:tc>
@@ -269,7 +505,30 @@
               <w:jc w:val="center"/>
             </w:pPr>
             <w:r>
-              <w:t>Nov 4</w:t>
+              <w:t>5</w:t>
+            </w:r>
+          </w:p>
+        </w:tc>
+        <w:tc>
+          <w:tcPr>
+            <w:tcW w:w="1026" w:type="dxa"/>
+          </w:tcPr>
+          <w:p>
+            <w:pPr>
+              <w:jc w:val="center"/>
+              <w:cnfStyle w:val="000000100000" w:firstRow="0" w:lastRow="0" w:firstColumn="0" w:lastColumn="0" w:oddVBand="0" w:evenVBand="0" w:oddHBand="1" w:evenHBand="0" w:firstRowFirstColumn="0" w:firstRowLastColumn="0" w:lastRowFirstColumn="0" w:lastRowLastColumn="0"/>
+            </w:pPr>
+            <w:r>
+              <w:t>Feb 11</w:t>
+            </w:r>
+          </w:p>
+          <w:p>
+            <w:pPr>
+              <w:jc w:val="center"/>
+              <w:cnfStyle w:val="000000100000" w:firstRow="0" w:lastRow="0" w:firstColumn="0" w:lastColumn="0" w:oddVBand="0" w:evenVBand="0" w:oddHBand="1" w:evenHBand="0" w:firstRowFirstColumn="0" w:firstRowLastColumn="0" w:lastRowFirstColumn="0" w:lastRowLastColumn="0"/>
+            </w:pPr>
+            <w:r>
+              <w:t>Feb 13</w:t>
             </w:r>
           </w:p>
         </w:tc>
@@ -282,12 +541,18 @@
               <w:cnfStyle w:val="000000100000" w:firstRow="0" w:lastRow="0" w:firstColumn="0" w:lastColumn="0" w:oddVBand="0" w:evenVBand="0" w:oddHBand="1" w:evenHBand="0" w:firstRowFirstColumn="0" w:firstRowLastColumn="0" w:lastRowFirstColumn="0" w:lastRowLastColumn="0"/>
             </w:pPr>
             <w:r>
-              <w:t>Making Decisions</w:t>
+              <w:t xml:space="preserve">Working with </w:t>
+            </w:r>
+            <w:r>
+              <w:t>Dictionaries</w:t>
             </w:r>
           </w:p>
         </w:tc>
       </w:tr>
       <w:tr>
+        <w:trPr>
+          <w:trHeight w:val="548"/>
+        </w:trPr>
         <w:tc>
           <w:tcPr>
             <w:cnfStyle w:val="001000000000" w:firstRow="0" w:lastRow="0" w:firstColumn="1" w:lastColumn="0" w:oddVBand="0" w:evenVBand="0" w:oddHBand="0" w:evenHBand="0" w:firstRowFirstColumn="0" w:firstRowLastColumn="0" w:lastRowFirstColumn="0" w:lastRowLastColumn="0"/>
@@ -298,7 +563,30 @@
               <w:jc w:val="center"/>
             </w:pPr>
             <w:r>
-              <w:t>Nov 18</w:t>
+              <w:t>6</w:t>
+            </w:r>
+          </w:p>
+        </w:tc>
+        <w:tc>
+          <w:tcPr>
+            <w:tcW w:w="1026" w:type="dxa"/>
+          </w:tcPr>
+          <w:p>
+            <w:pPr>
+              <w:jc w:val="center"/>
+              <w:cnfStyle w:val="000000000000" w:firstRow="0" w:lastRow="0" w:firstColumn="0" w:lastColumn="0" w:oddVBand="0" w:evenVBand="0" w:oddHBand="0" w:evenHBand="0" w:firstRowFirstColumn="0" w:firstRowLastColumn="0" w:lastRowFirstColumn="0" w:lastRowLastColumn="0"/>
+            </w:pPr>
+            <w:r>
+              <w:t>Feb 18</w:t>
+            </w:r>
+          </w:p>
+          <w:p>
+            <w:pPr>
+              <w:jc w:val="center"/>
+              <w:cnfStyle w:val="000000000000" w:firstRow="0" w:lastRow="0" w:firstColumn="0" w:lastColumn="0" w:oddVBand="0" w:evenVBand="0" w:oddHBand="0" w:evenHBand="0" w:firstRowFirstColumn="0" w:firstRowLastColumn="0" w:lastRowFirstColumn="0" w:lastRowLastColumn="0"/>
+            </w:pPr>
+            <w:r>
+              <w:t>Feb 20</w:t>
             </w:r>
           </w:p>
         </w:tc>
@@ -311,7 +599,124 @@
               <w:cnfStyle w:val="000000000000" w:firstRow="0" w:lastRow="0" w:firstColumn="0" w:lastColumn="0" w:oddVBand="0" w:evenVBand="0" w:oddHBand="0" w:evenHBand="0" w:firstRowFirstColumn="0" w:firstRowLastColumn="0" w:lastRowFirstColumn="0" w:lastRowLastColumn="0"/>
             </w:pPr>
             <w:r>
-              <w:t>Reading Files</w:t>
+              <w:t>Debugging Practice &amp; Review</w:t>
+            </w:r>
+            <w:r>
+              <w:t xml:space="preserve"> (Topics TBD Based on Class Pace)</w:t>
+            </w:r>
+          </w:p>
+        </w:tc>
+      </w:tr>
+      <w:tr>
+        <w:trPr>
+          <w:cnfStyle w:val="000000100000" w:firstRow="0" w:lastRow="0" w:firstColumn="0" w:lastColumn="0" w:oddVBand="0" w:evenVBand="0" w:oddHBand="1" w:evenHBand="0" w:firstRowFirstColumn="0" w:firstRowLastColumn="0" w:lastRowFirstColumn="0" w:lastRowLastColumn="0"/>
+          <w:trHeight w:val="296"/>
+        </w:trPr>
+        <w:tc>
+          <w:tcPr>
+            <w:cnfStyle w:val="001000000000" w:firstRow="0" w:lastRow="0" w:firstColumn="1" w:lastColumn="0" w:oddVBand="0" w:evenVBand="0" w:oddHBand="0" w:evenHBand="0" w:firstRowFirstColumn="0" w:firstRowLastColumn="0" w:lastRowFirstColumn="0" w:lastRowLastColumn="0"/>
+            <w:tcW w:w="1026" w:type="dxa"/>
+          </w:tcPr>
+          <w:p>
+            <w:pPr>
+              <w:jc w:val="center"/>
+            </w:pPr>
+            <w:r>
+              <w:t>7</w:t>
+            </w:r>
+          </w:p>
+        </w:tc>
+        <w:tc>
+          <w:tcPr>
+            <w:tcW w:w="1026" w:type="dxa"/>
+          </w:tcPr>
+          <w:p>
+            <w:pPr>
+              <w:jc w:val="center"/>
+              <w:cnfStyle w:val="000000100000" w:firstRow="0" w:lastRow="0" w:firstColumn="0" w:lastColumn="0" w:oddVBand="0" w:evenVBand="0" w:oddHBand="1" w:evenHBand="0" w:firstRowFirstColumn="0" w:firstRowLastColumn="0" w:lastRowFirstColumn="0" w:lastRowLastColumn="0"/>
+            </w:pPr>
+            <w:r>
+              <w:t>Feb 25</w:t>
+            </w:r>
+          </w:p>
+          <w:p>
+            <w:pPr>
+              <w:jc w:val="center"/>
+              <w:cnfStyle w:val="000000100000" w:firstRow="0" w:lastRow="0" w:firstColumn="0" w:lastColumn="0" w:oddVBand="0" w:evenVBand="0" w:oddHBand="1" w:evenHBand="0" w:firstRowFirstColumn="0" w:firstRowLastColumn="0" w:lastRowFirstColumn="0" w:lastRowLastColumn="0"/>
+            </w:pPr>
+            <w:r>
+              <w:t>Feb 27</w:t>
+            </w:r>
+          </w:p>
+        </w:tc>
+        <w:tc>
+          <w:tcPr>
+            <w:tcW w:w="8437" w:type="dxa"/>
+          </w:tcPr>
+          <w:p>
+            <w:pPr>
+              <w:cnfStyle w:val="000000100000" w:firstRow="0" w:lastRow="0" w:firstColumn="0" w:lastColumn="0" w:oddVBand="0" w:evenVBand="0" w:oddHBand="1" w:evenHBand="0" w:firstRowFirstColumn="0" w:firstRowLastColumn="0" w:lastRowFirstColumn="0" w:lastRowLastColumn="0"/>
+            </w:pPr>
+            <w:r>
+              <w:t xml:space="preserve">Storing Functions in Modules, Introduction to </w:t>
+            </w:r>
+            <w:r>
+              <w:t>Object Oriented Programming</w:t>
+            </w:r>
+          </w:p>
+        </w:tc>
+      </w:tr>
+      <w:tr>
+        <w:tc>
+          <w:tcPr>
+            <w:cnfStyle w:val="001000000000" w:firstRow="0" w:lastRow="0" w:firstColumn="1" w:lastColumn="0" w:oddVBand="0" w:evenVBand="0" w:oddHBand="0" w:evenHBand="0" w:firstRowFirstColumn="0" w:firstRowLastColumn="0" w:lastRowFirstColumn="0" w:lastRowLastColumn="0"/>
+            <w:tcW w:w="1026" w:type="dxa"/>
+          </w:tcPr>
+          <w:p>
+            <w:pPr>
+              <w:jc w:val="center"/>
+            </w:pPr>
+            <w:r>
+              <w:t>8</w:t>
+            </w:r>
+          </w:p>
+        </w:tc>
+        <w:tc>
+          <w:tcPr>
+            <w:tcW w:w="1026" w:type="dxa"/>
+          </w:tcPr>
+          <w:p>
+            <w:pPr>
+              <w:jc w:val="center"/>
+              <w:cnfStyle w:val="000000000000" w:firstRow="0" w:lastRow="0" w:firstColumn="0" w:lastColumn="0" w:oddVBand="0" w:evenVBand="0" w:oddHBand="0" w:evenHBand="0" w:firstRowFirstColumn="0" w:firstRowLastColumn="0" w:lastRowFirstColumn="0" w:lastRowLastColumn="0"/>
+            </w:pPr>
+            <w:r>
+              <w:t>Mar 3</w:t>
+            </w:r>
+          </w:p>
+          <w:p>
+            <w:pPr>
+              <w:jc w:val="center"/>
+              <w:cnfStyle w:val="000000000000" w:firstRow="0" w:lastRow="0" w:firstColumn="0" w:lastColumn="0" w:oddVBand="0" w:evenVBand="0" w:oddHBand="0" w:evenHBand="0" w:firstRowFirstColumn="0" w:firstRowLastColumn="0" w:lastRowFirstColumn="0" w:lastRowLastColumn="0"/>
+            </w:pPr>
+            <w:r>
+              <w:t>Mar 5</w:t>
+            </w:r>
+          </w:p>
+        </w:tc>
+        <w:tc>
+          <w:tcPr>
+            <w:tcW w:w="8437" w:type="dxa"/>
+          </w:tcPr>
+          <w:p>
+            <w:pPr>
+              <w:cnfStyle w:val="000000000000" w:firstRow="0" w:lastRow="0" w:firstColumn="0" w:lastColumn="0" w:oddVBand="0" w:evenVBand="0" w:oddHBand="0" w:evenHBand="0" w:firstRowFirstColumn="0" w:firstRowLastColumn="0" w:lastRowFirstColumn="0" w:lastRowLastColumn="0"/>
+            </w:pPr>
+            <w:r>
+              <w:t xml:space="preserve">Classes / Object Oriented Programming </w:t>
+            </w:r>
+            <w:r>
+              <w:t>Cont.</w:t>
             </w:r>
           </w:p>
         </w:tc>
@@ -330,7 +735,30 @@
               <w:jc w:val="center"/>
             </w:pPr>
             <w:r>
-              <w:t>Nov 25</w:t>
+              <w:t>9</w:t>
+            </w:r>
+          </w:p>
+        </w:tc>
+        <w:tc>
+          <w:tcPr>
+            <w:tcW w:w="1026" w:type="dxa"/>
+          </w:tcPr>
+          <w:p>
+            <w:pPr>
+              <w:jc w:val="center"/>
+              <w:cnfStyle w:val="000000100000" w:firstRow="0" w:lastRow="0" w:firstColumn="0" w:lastColumn="0" w:oddVBand="0" w:evenVBand="0" w:oddHBand="1" w:evenHBand="0" w:firstRowFirstColumn="0" w:firstRowLastColumn="0" w:lastRowFirstColumn="0" w:lastRowLastColumn="0"/>
+            </w:pPr>
+            <w:r>
+              <w:t>Mar 10</w:t>
+            </w:r>
+          </w:p>
+          <w:p>
+            <w:pPr>
+              <w:jc w:val="center"/>
+              <w:cnfStyle w:val="000000100000" w:firstRow="0" w:lastRow="0" w:firstColumn="0" w:lastColumn="0" w:oddVBand="0" w:evenVBand="0" w:oddHBand="1" w:evenHBand="0" w:firstRowFirstColumn="0" w:firstRowLastColumn="0" w:lastRowFirstColumn="0" w:lastRowLastColumn="0"/>
+            </w:pPr>
+            <w:r>
+              <w:t>Mar 12</w:t>
             </w:r>
           </w:p>
         </w:tc>
@@ -343,7 +771,10 @@
               <w:cnfStyle w:val="000000100000" w:firstRow="0" w:lastRow="0" w:firstColumn="0" w:lastColumn="0" w:oddVBand="0" w:evenVBand="0" w:oddHBand="1" w:evenHBand="0" w:firstRowFirstColumn="0" w:firstRowLastColumn="0" w:lastRowFirstColumn="0" w:lastRowLastColumn="0"/>
             </w:pPr>
             <w:r>
-              <w:t>Classes &amp; Intro to Object Oriented Programming</w:t>
+              <w:t>Reading files, working with APIs</w:t>
+            </w:r>
+            <w:r>
+              <w:t>, working with third-party libraries</w:t>
             </w:r>
           </w:p>
         </w:tc>
@@ -359,7 +790,30 @@
               <w:jc w:val="center"/>
             </w:pPr>
             <w:r>
-              <w:t>Dec 2</w:t>
+              <w:t>10</w:t>
+            </w:r>
+          </w:p>
+        </w:tc>
+        <w:tc>
+          <w:tcPr>
+            <w:tcW w:w="1026" w:type="dxa"/>
+          </w:tcPr>
+          <w:p>
+            <w:pPr>
+              <w:jc w:val="center"/>
+              <w:cnfStyle w:val="000000000000" w:firstRow="0" w:lastRow="0" w:firstColumn="0" w:lastColumn="0" w:oddVBand="0" w:evenVBand="0" w:oddHBand="0" w:evenHBand="0" w:firstRowFirstColumn="0" w:firstRowLastColumn="0" w:lastRowFirstColumn="0" w:lastRowLastColumn="0"/>
+            </w:pPr>
+            <w:r>
+              <w:t>Mar 17</w:t>
+            </w:r>
+          </w:p>
+          <w:p>
+            <w:pPr>
+              <w:jc w:val="center"/>
+              <w:cnfStyle w:val="000000000000" w:firstRow="0" w:lastRow="0" w:firstColumn="0" w:lastColumn="0" w:oddVBand="0" w:evenVBand="0" w:oddHBand="0" w:evenHBand="0" w:firstRowFirstColumn="0" w:firstRowLastColumn="0" w:lastRowFirstColumn="0" w:lastRowLastColumn="0"/>
+            </w:pPr>
+            <w:r>
+              <w:t>Mar 19</w:t>
             </w:r>
           </w:p>
         </w:tc>
@@ -372,39 +826,7 @@
               <w:cnfStyle w:val="000000000000" w:firstRow="0" w:lastRow="0" w:firstColumn="0" w:lastColumn="0" w:oddVBand="0" w:evenVBand="0" w:oddHBand="0" w:evenHBand="0" w:firstRowFirstColumn="0" w:firstRowLastColumn="0" w:lastRowFirstColumn="0" w:lastRowLastColumn="0"/>
             </w:pPr>
             <w:r>
-              <w:t>Catch Up Week / Project Work</w:t>
-            </w:r>
-          </w:p>
-        </w:tc>
-      </w:tr>
-      <w:tr>
-        <w:trPr>
-          <w:cnfStyle w:val="000000100000" w:firstRow="0" w:lastRow="0" w:firstColumn="0" w:lastColumn="0" w:oddVBand="0" w:evenVBand="0" w:oddHBand="1" w:evenHBand="0" w:firstRowFirstColumn="0" w:firstRowLastColumn="0" w:lastRowFirstColumn="0" w:lastRowLastColumn="0"/>
-        </w:trPr>
-        <w:tc>
-          <w:tcPr>
-            <w:cnfStyle w:val="001000000000" w:firstRow="0" w:lastRow="0" w:firstColumn="1" w:lastColumn="0" w:oddVBand="0" w:evenVBand="0" w:oddHBand="0" w:evenHBand="0" w:firstRowFirstColumn="0" w:firstRowLastColumn="0" w:lastRowFirstColumn="0" w:lastRowLastColumn="0"/>
-            <w:tcW w:w="1026" w:type="dxa"/>
-          </w:tcPr>
-          <w:p>
-            <w:pPr>
-              <w:jc w:val="center"/>
-            </w:pPr>
-            <w:r>
-              <w:t>Dec 9</w:t>
-            </w:r>
-          </w:p>
-        </w:tc>
-        <w:tc>
-          <w:tcPr>
-            <w:tcW w:w="8437" w:type="dxa"/>
-          </w:tcPr>
-          <w:p>
-            <w:pPr>
-              <w:cnfStyle w:val="000000100000" w:firstRow="0" w:lastRow="0" w:firstColumn="0" w:lastColumn="0" w:oddVBand="0" w:evenVBand="0" w:oddHBand="1" w:evenHBand="0" w:firstRowFirstColumn="0" w:firstRowLastColumn="0" w:lastRowFirstColumn="0" w:lastRowLastColumn="0"/>
-            </w:pPr>
-            <w:r>
-              <w:t>Project Presentations</w:t>
+              <w:t>Project Work / Project Presentations</w:t>
             </w:r>
           </w:p>
         </w:tc>
@@ -488,19 +910,6 @@
         <w:t>Repl.it account (for weekly assignments)</w:t>
       </w:r>
     </w:p>
-    <w:p>
-      <w:pPr>
-        <w:pStyle w:val="ListParagraph"/>
-        <w:numPr>
-          <w:ilvl w:val="0"/>
-          <w:numId w:val="3"/>
-        </w:numPr>
-      </w:pPr>
-      <w:r>
-        <w:t>Some energy on Monday evenings</w:t>
-      </w:r>
-    </w:p>
-    <w:p/>
     <w:p>
       <w:pPr>
         <w:pStyle w:val="Heading2"/>
@@ -900,6 +1309,119 @@
     </w:lvl>
   </w:abstractNum>
   <w:abstractNum w:abstractNumId="3">
+    <w:nsid w:val="3BFC011A"/>
+    <w:multiLevelType w:val="multilevel"/>
+    <w:tmpl w:val="BBDC8434"/>
+    <w:lvl w:ilvl="0">
+      <w:start w:val="1"/>
+      <w:numFmt w:val="decimal"/>
+      <w:lvlText w:val="%1."/>
+      <w:lvlJc w:val="left"/>
+      <w:pPr>
+        <w:tabs>
+          <w:tab w:val="num" w:pos="720"/>
+        </w:tabs>
+        <w:ind w:left="720" w:hanging="360"/>
+      </w:pPr>
+    </w:lvl>
+    <w:lvl w:ilvl="1" w:tentative="1">
+      <w:start w:val="1"/>
+      <w:numFmt w:val="decimal"/>
+      <w:lvlText w:val="%2."/>
+      <w:lvlJc w:val="left"/>
+      <w:pPr>
+        <w:tabs>
+          <w:tab w:val="num" w:pos="1440"/>
+        </w:tabs>
+        <w:ind w:left="1440" w:hanging="360"/>
+      </w:pPr>
+    </w:lvl>
+    <w:lvl w:ilvl="2" w:tentative="1">
+      <w:start w:val="1"/>
+      <w:numFmt w:val="decimal"/>
+      <w:lvlText w:val="%3."/>
+      <w:lvlJc w:val="left"/>
+      <w:pPr>
+        <w:tabs>
+          <w:tab w:val="num" w:pos="2160"/>
+        </w:tabs>
+        <w:ind w:left="2160" w:hanging="360"/>
+      </w:pPr>
+    </w:lvl>
+    <w:lvl w:ilvl="3" w:tentative="1">
+      <w:start w:val="1"/>
+      <w:numFmt w:val="decimal"/>
+      <w:lvlText w:val="%4."/>
+      <w:lvlJc w:val="left"/>
+      <w:pPr>
+        <w:tabs>
+          <w:tab w:val="num" w:pos="2880"/>
+        </w:tabs>
+        <w:ind w:left="2880" w:hanging="360"/>
+      </w:pPr>
+    </w:lvl>
+    <w:lvl w:ilvl="4" w:tentative="1">
+      <w:start w:val="1"/>
+      <w:numFmt w:val="decimal"/>
+      <w:lvlText w:val="%5."/>
+      <w:lvlJc w:val="left"/>
+      <w:pPr>
+        <w:tabs>
+          <w:tab w:val="num" w:pos="3600"/>
+        </w:tabs>
+        <w:ind w:left="3600" w:hanging="360"/>
+      </w:pPr>
+    </w:lvl>
+    <w:lvl w:ilvl="5" w:tentative="1">
+      <w:start w:val="1"/>
+      <w:numFmt w:val="decimal"/>
+      <w:lvlText w:val="%6."/>
+      <w:lvlJc w:val="left"/>
+      <w:pPr>
+        <w:tabs>
+          <w:tab w:val="num" w:pos="4320"/>
+        </w:tabs>
+        <w:ind w:left="4320" w:hanging="360"/>
+      </w:pPr>
+    </w:lvl>
+    <w:lvl w:ilvl="6" w:tentative="1">
+      <w:start w:val="1"/>
+      <w:numFmt w:val="decimal"/>
+      <w:lvlText w:val="%7."/>
+      <w:lvlJc w:val="left"/>
+      <w:pPr>
+        <w:tabs>
+          <w:tab w:val="num" w:pos="5040"/>
+        </w:tabs>
+        <w:ind w:left="5040" w:hanging="360"/>
+      </w:pPr>
+    </w:lvl>
+    <w:lvl w:ilvl="7" w:tentative="1">
+      <w:start w:val="1"/>
+      <w:numFmt w:val="decimal"/>
+      <w:lvlText w:val="%8."/>
+      <w:lvlJc w:val="left"/>
+      <w:pPr>
+        <w:tabs>
+          <w:tab w:val="num" w:pos="5760"/>
+        </w:tabs>
+        <w:ind w:left="5760" w:hanging="360"/>
+      </w:pPr>
+    </w:lvl>
+    <w:lvl w:ilvl="8" w:tentative="1">
+      <w:start w:val="1"/>
+      <w:numFmt w:val="decimal"/>
+      <w:lvlText w:val="%9."/>
+      <w:lvlJc w:val="left"/>
+      <w:pPr>
+        <w:tabs>
+          <w:tab w:val="num" w:pos="6480"/>
+        </w:tabs>
+        <w:ind w:left="6480" w:hanging="360"/>
+      </w:pPr>
+    </w:lvl>
+  </w:abstractNum>
+  <w:abstractNum w:abstractNumId="4">
     <w:nsid w:val="6E381CDB"/>
     <w:multiLevelType w:val="hybridMultilevel"/>
     <w:tmpl w:val="60FAD2A2"/>
@@ -1019,10 +1541,13 @@
     <w:abstractNumId w:val="0"/>
   </w:num>
   <w:num w:numId="3">
-    <w:abstractNumId w:val="3"/>
+    <w:abstractNumId w:val="4"/>
   </w:num>
   <w:num w:numId="4">
     <w:abstractNumId w:val="1"/>
+  </w:num>
+  <w:num w:numId="5">
+    <w:abstractNumId w:val="3"/>
   </w:num>
 </w:numbering>
 </file>
@@ -1462,7 +1987,6 @@
   <w:style w:type="character" w:default="1" w:styleId="DefaultParagraphFont">
     <w:name w:val="Default Paragraph Font"/>
     <w:uiPriority w:val="1"/>
-    <w:semiHidden/>
     <w:unhideWhenUsed/>
   </w:style>
   <w:style w:type="table" w:default="1" w:styleId="TableNormal">

</xml_diff>

<commit_message>
Updates for Spring 2020
</commit_message>
<xml_diff>
--- a/intro-to-python-syllabus.docx
+++ b/intro-to-python-syllabus.docx
@@ -18,7 +18,25 @@
     </w:p>
     <w:p>
       <w:r>
-        <w:t>Mondays 6pm – 7:50</w:t>
+        <w:rPr>
+          <w:b/>
+        </w:rPr>
+        <w:t>Meeting Time</w:t>
+      </w:r>
+      <w:r>
+        <w:t xml:space="preserve">: </w:t>
+      </w:r>
+      <w:r>
+        <w:t>Tuesdays</w:t>
+      </w:r>
+      <w:r>
+        <w:t xml:space="preserve"> 6pm – 8</w:t>
+      </w:r>
+      <w:r>
+        <w:t>:3</w:t>
+      </w:r>
+      <w:r>
+        <w:t>0</w:t>
       </w:r>
       <w:r>
         <w:t>pm</w:t>
@@ -27,7 +45,10 @@
         <w:t xml:space="preserve">, </w:t>
       </w:r>
       <w:r>
-        <w:t xml:space="preserve">Jan 14 </w:t>
+        <w:t>March 31</w:t>
+      </w:r>
+      <w:r>
+        <w:t xml:space="preserve"> </w:t>
       </w:r>
       <w:r>
         <w:t>–</w:t>
@@ -36,12 +57,49 @@
         <w:t xml:space="preserve"> </w:t>
       </w:r>
       <w:r>
-        <w:t>Mar 19</w:t>
-      </w:r>
-    </w:p>
-    <w:p>
-      <w:r>
-        <w:t>Instructor: Julie Nisbet</w:t>
+        <w:t>June 2</w:t>
+      </w:r>
+      <w:r>
+        <w:t xml:space="preserve"> (via Zoom)</w:t>
+      </w:r>
+    </w:p>
+    <w:p>
+      <w:r>
+        <w:t>Final 30 minutes are for you to work on homework / questions – I’ll be available during that time for any one on one help that you may need</w:t>
+      </w:r>
+    </w:p>
+    <w:p>
+      <w:r>
+        <w:rPr>
+          <w:b/>
+        </w:rPr>
+        <w:t xml:space="preserve">Zoom Link: </w:t>
+      </w:r>
+      <w:r>
+        <w:t>https://ucsb.zoom.us/j/935144485?pwd=TXlXWVRMNUxGSVc5Ny96UmN5OXRXdz09</w:t>
+      </w:r>
+    </w:p>
+    <w:p>
+      <w:r>
+        <w:t>Meeting ID: 935 144 485</w:t>
+      </w:r>
+    </w:p>
+    <w:p>
+      <w:r>
+        <w:t>Password: 050910</w:t>
+      </w:r>
+    </w:p>
+    <w:p>
+      <w:bookmarkStart w:id="0" w:name="_GoBack"/>
+      <w:bookmarkEnd w:id="0"/>
+      <w:r>
+        <w:rPr>
+          <w:b/>
+        </w:rPr>
+        <w:t>Instructor</w:t>
+      </w:r>
+      <w:r>
+        <w:t>: Julie Nisbet</w:t>
       </w:r>
       <w:r>
         <w:t xml:space="preserve"> - </w:t>
@@ -58,7 +116,13 @@
     </w:p>
     <w:p>
       <w:r>
-        <w:t>Office Hours: By Appointment – email me and we can set up time</w:t>
+        <w:rPr>
+          <w:b/>
+        </w:rPr>
+        <w:t>Office Hours</w:t>
+      </w:r>
+      <w:r>
+        <w:t>: By Appointment – email me and we can set up time</w:t>
       </w:r>
     </w:p>
     <w:p/>
@@ -181,11 +245,13 @@
       <w:tr>
         <w:trPr>
           <w:cnfStyle w:val="100000000000" w:firstRow="1" w:lastRow="0" w:firstColumn="0" w:lastColumn="0" w:oddVBand="0" w:evenVBand="0" w:oddHBand="0" w:evenHBand="0" w:firstRowFirstColumn="0" w:firstRowLastColumn="0" w:lastRowFirstColumn="0" w:lastRowLastColumn="0"/>
+          <w:trHeight w:val="432"/>
         </w:trPr>
         <w:tc>
           <w:tcPr>
             <w:cnfStyle w:val="001000000000" w:firstRow="0" w:lastRow="0" w:firstColumn="1" w:lastColumn="0" w:oddVBand="0" w:evenVBand="0" w:oddHBand="0" w:evenHBand="0" w:firstRowFirstColumn="0" w:firstRowLastColumn="0" w:lastRowFirstColumn="0" w:lastRowLastColumn="0"/>
             <w:tcW w:w="1026" w:type="dxa"/>
+            <w:vAlign w:val="center"/>
           </w:tcPr>
           <w:p>
             <w:pPr>
@@ -199,6 +265,7 @@
         <w:tc>
           <w:tcPr>
             <w:tcW w:w="1026" w:type="dxa"/>
+            <w:vAlign w:val="center"/>
           </w:tcPr>
           <w:p>
             <w:pPr>
@@ -213,6 +280,7 @@
         <w:tc>
           <w:tcPr>
             <w:tcW w:w="8437" w:type="dxa"/>
+            <w:vAlign w:val="center"/>
           </w:tcPr>
           <w:p>
             <w:pPr>
@@ -230,11 +298,13 @@
       <w:tr>
         <w:trPr>
           <w:cnfStyle w:val="000000100000" w:firstRow="0" w:lastRow="0" w:firstColumn="0" w:lastColumn="0" w:oddVBand="0" w:evenVBand="0" w:oddHBand="1" w:evenHBand="0" w:firstRowFirstColumn="0" w:firstRowLastColumn="0" w:lastRowFirstColumn="0" w:lastRowLastColumn="0"/>
+          <w:trHeight w:val="432"/>
         </w:trPr>
         <w:tc>
           <w:tcPr>
             <w:cnfStyle w:val="001000000000" w:firstRow="0" w:lastRow="0" w:firstColumn="1" w:lastColumn="0" w:oddVBand="0" w:evenVBand="0" w:oddHBand="0" w:evenHBand="0" w:firstRowFirstColumn="0" w:firstRowLastColumn="0" w:lastRowFirstColumn="0" w:lastRowLastColumn="0"/>
             <w:tcW w:w="1026" w:type="dxa"/>
+            <w:vAlign w:val="center"/>
           </w:tcPr>
           <w:p>
             <w:pPr>
@@ -248,6 +318,7 @@
         <w:tc>
           <w:tcPr>
             <w:tcW w:w="1026" w:type="dxa"/>
+            <w:vAlign w:val="center"/>
           </w:tcPr>
           <w:p>
             <w:pPr>
@@ -255,52 +326,46 @@
               <w:cnfStyle w:val="000000100000" w:firstRow="0" w:lastRow="0" w:firstColumn="0" w:lastColumn="0" w:oddVBand="0" w:evenVBand="0" w:oddHBand="1" w:evenHBand="0" w:firstRowFirstColumn="0" w:firstRowLastColumn="0" w:lastRowFirstColumn="0" w:lastRowLastColumn="0"/>
             </w:pPr>
             <w:r>
-              <w:t>Jan 14</w:t>
-            </w:r>
-          </w:p>
-          <w:p>
-            <w:pPr>
-              <w:jc w:val="center"/>
+              <w:t>Mar</w:t>
+            </w:r>
+            <w:r>
+              <w:t xml:space="preserve"> 31</w:t>
+            </w:r>
+          </w:p>
+        </w:tc>
+        <w:tc>
+          <w:tcPr>
+            <w:tcW w:w="8437" w:type="dxa"/>
+            <w:vAlign w:val="center"/>
+          </w:tcPr>
+          <w:p>
+            <w:pPr>
               <w:cnfStyle w:val="000000100000" w:firstRow="0" w:lastRow="0" w:firstColumn="0" w:lastColumn="0" w:oddVBand="0" w:evenVBand="0" w:oddHBand="1" w:evenHBand="0" w:firstRowFirstColumn="0" w:firstRowLastColumn="0" w:lastRowFirstColumn="0" w:lastRowLastColumn="0"/>
             </w:pPr>
             <w:r>
-              <w:t>Jan 16</w:t>
-            </w:r>
-          </w:p>
-        </w:tc>
-        <w:tc>
-          <w:tcPr>
-            <w:tcW w:w="8437" w:type="dxa"/>
-          </w:tcPr>
-          <w:p>
-            <w:pPr>
-              <w:cnfStyle w:val="000000100000" w:firstRow="0" w:lastRow="0" w:firstColumn="0" w:lastColumn="0" w:oddVBand="0" w:evenVBand="0" w:oddHBand="1" w:evenHBand="0" w:firstRowFirstColumn="0" w:firstRowLastColumn="0" w:lastRowFirstColumn="0" w:lastRowLastColumn="0"/>
-            </w:pPr>
-            <w:r>
               <w:t>Introductions, Environment Se</w:t>
             </w:r>
             <w:r>
               <w:t>tup, Your First Python Program</w:t>
             </w:r>
             <w:r>
-              <w:t>, Simple Data Types (Numbers, Strings, Booleans)</w:t>
-            </w:r>
-            <w:r>
-              <w:t>, User Input</w:t>
-            </w:r>
-            <w:bookmarkStart w:id="0" w:name="_GoBack"/>
-            <w:bookmarkEnd w:id="0"/>
+              <w:t>, Simp</w:t>
+            </w:r>
+            <w:r>
+              <w:t>le Data Types (Numbers, Strings)</w:t>
+            </w:r>
           </w:p>
         </w:tc>
       </w:tr>
       <w:tr>
         <w:trPr>
-          <w:trHeight w:val="548"/>
+          <w:trHeight w:val="432"/>
         </w:trPr>
         <w:tc>
           <w:tcPr>
             <w:cnfStyle w:val="001000000000" w:firstRow="0" w:lastRow="0" w:firstColumn="1" w:lastColumn="0" w:oddVBand="0" w:evenVBand="0" w:oddHBand="0" w:evenHBand="0" w:firstRowFirstColumn="0" w:firstRowLastColumn="0" w:lastRowFirstColumn="0" w:lastRowLastColumn="0"/>
             <w:tcW w:w="1026" w:type="dxa"/>
+            <w:vAlign w:val="center"/>
           </w:tcPr>
           <w:p>
             <w:pPr>
@@ -314,6 +379,7 @@
         <w:tc>
           <w:tcPr>
             <w:tcW w:w="1026" w:type="dxa"/>
+            <w:vAlign w:val="center"/>
           </w:tcPr>
           <w:p>
             <w:pPr>
@@ -321,35 +387,33 @@
               <w:cnfStyle w:val="000000000000" w:firstRow="0" w:lastRow="0" w:firstColumn="0" w:lastColumn="0" w:oddVBand="0" w:evenVBand="0" w:oddHBand="0" w:evenHBand="0" w:firstRowFirstColumn="0" w:firstRowLastColumn="0" w:lastRowFirstColumn="0" w:lastRowLastColumn="0"/>
             </w:pPr>
             <w:r>
-              <w:t>Jan 21</w:t>
-            </w:r>
-          </w:p>
-          <w:p>
-            <w:pPr>
-              <w:jc w:val="center"/>
+              <w:t>Apr 7</w:t>
+            </w:r>
+          </w:p>
+        </w:tc>
+        <w:tc>
+          <w:tcPr>
+            <w:tcW w:w="8437" w:type="dxa"/>
+            <w:vAlign w:val="center"/>
+          </w:tcPr>
+          <w:p>
+            <w:pPr>
               <w:cnfStyle w:val="000000000000" w:firstRow="0" w:lastRow="0" w:firstColumn="0" w:lastColumn="0" w:oddVBand="0" w:evenVBand="0" w:oddHBand="0" w:evenHBand="0" w:firstRowFirstColumn="0" w:firstRowLastColumn="0" w:lastRowFirstColumn="0" w:lastRowLastColumn="0"/>
             </w:pPr>
             <w:r>
-              <w:t>Jan 23</w:t>
-            </w:r>
-          </w:p>
-        </w:tc>
-        <w:tc>
-          <w:tcPr>
-            <w:tcW w:w="8437" w:type="dxa"/>
-          </w:tcPr>
-          <w:p>
-            <w:pPr>
-              <w:cnfStyle w:val="000000000000" w:firstRow="0" w:lastRow="0" w:firstColumn="0" w:lastColumn="0" w:oddVBand="0" w:evenVBand="0" w:oddHBand="0" w:evenHBand="0" w:firstRowFirstColumn="0" w:firstRowLastColumn="0" w:lastRowFirstColumn="0" w:lastRowLastColumn="0"/>
-            </w:pPr>
-            <w:r>
               <w:t>Using th</w:t>
             </w:r>
             <w:r>
               <w:t>e Terminal,</w:t>
             </w:r>
             <w:r>
-              <w:t xml:space="preserve"> Variables &amp;</w:t>
+              <w:t xml:space="preserve"> </w:t>
+            </w:r>
+            <w:r>
+              <w:t xml:space="preserve">User Input, </w:t>
+            </w:r>
+            <w:r>
+              <w:t>Variables &amp;</w:t>
             </w:r>
             <w:r>
               <w:t xml:space="preserve"> </w:t>
@@ -363,11 +427,13 @@
       <w:tr>
         <w:trPr>
           <w:cnfStyle w:val="000000100000" w:firstRow="0" w:lastRow="0" w:firstColumn="0" w:lastColumn="0" w:oddVBand="0" w:evenVBand="0" w:oddHBand="1" w:evenHBand="0" w:firstRowFirstColumn="0" w:firstRowLastColumn="0" w:lastRowFirstColumn="0" w:lastRowLastColumn="0"/>
+          <w:trHeight w:val="432"/>
         </w:trPr>
         <w:tc>
           <w:tcPr>
             <w:cnfStyle w:val="001000000000" w:firstRow="0" w:lastRow="0" w:firstColumn="1" w:lastColumn="0" w:oddVBand="0" w:evenVBand="0" w:oddHBand="0" w:evenHBand="0" w:firstRowFirstColumn="0" w:firstRowLastColumn="0" w:lastRowFirstColumn="0" w:lastRowLastColumn="0"/>
             <w:tcW w:w="1026" w:type="dxa"/>
+            <w:vAlign w:val="center"/>
           </w:tcPr>
           <w:p>
             <w:pPr>
@@ -381,6 +447,7 @@
         <w:tc>
           <w:tcPr>
             <w:tcW w:w="1026" w:type="dxa"/>
+            <w:vAlign w:val="center"/>
           </w:tcPr>
           <w:p>
             <w:pPr>
@@ -388,22 +455,14 @@
               <w:cnfStyle w:val="000000100000" w:firstRow="0" w:lastRow="0" w:firstColumn="0" w:lastColumn="0" w:oddVBand="0" w:evenVBand="0" w:oddHBand="1" w:evenHBand="0" w:firstRowFirstColumn="0" w:firstRowLastColumn="0" w:lastRowFirstColumn="0" w:lastRowLastColumn="0"/>
             </w:pPr>
             <w:r>
-              <w:t>Jan 28</w:t>
-            </w:r>
-          </w:p>
-          <w:p>
-            <w:pPr>
-              <w:jc w:val="center"/>
-              <w:cnfStyle w:val="000000100000" w:firstRow="0" w:lastRow="0" w:firstColumn="0" w:lastColumn="0" w:oddVBand="0" w:evenVBand="0" w:oddHBand="1" w:evenHBand="0" w:firstRowFirstColumn="0" w:firstRowLastColumn="0" w:lastRowFirstColumn="0" w:lastRowLastColumn="0"/>
-            </w:pPr>
-            <w:r>
-              <w:t>Jan 30</w:t>
+              <w:t>Apr 14</w:t>
             </w:r>
           </w:p>
         </w:tc>
         <w:tc>
           <w:tcPr>
             <w:tcW w:w="8437" w:type="dxa"/>
+            <w:vAlign w:val="center"/>
           </w:tcPr>
           <w:p>
             <w:pPr>
@@ -434,10 +493,14 @@
         </w:tc>
       </w:tr>
       <w:tr>
+        <w:trPr>
+          <w:trHeight w:val="432"/>
+        </w:trPr>
         <w:tc>
           <w:tcPr>
             <w:cnfStyle w:val="001000000000" w:firstRow="0" w:lastRow="0" w:firstColumn="1" w:lastColumn="0" w:oddVBand="0" w:evenVBand="0" w:oddHBand="0" w:evenHBand="0" w:firstRowFirstColumn="0" w:firstRowLastColumn="0" w:lastRowFirstColumn="0" w:lastRowLastColumn="0"/>
             <w:tcW w:w="1026" w:type="dxa"/>
+            <w:vAlign w:val="center"/>
           </w:tcPr>
           <w:p>
             <w:pPr>
@@ -451,6 +514,7 @@
         <w:tc>
           <w:tcPr>
             <w:tcW w:w="1026" w:type="dxa"/>
+            <w:vAlign w:val="center"/>
           </w:tcPr>
           <w:p>
             <w:pPr>
@@ -458,22 +522,14 @@
               <w:cnfStyle w:val="000000000000" w:firstRow="0" w:lastRow="0" w:firstColumn="0" w:lastColumn="0" w:oddVBand="0" w:evenVBand="0" w:oddHBand="0" w:evenHBand="0" w:firstRowFirstColumn="0" w:firstRowLastColumn="0" w:lastRowFirstColumn="0" w:lastRowLastColumn="0"/>
             </w:pPr>
             <w:r>
-              <w:t>Feb 4</w:t>
-            </w:r>
-          </w:p>
-          <w:p>
-            <w:pPr>
-              <w:jc w:val="center"/>
-              <w:cnfStyle w:val="000000000000" w:firstRow="0" w:lastRow="0" w:firstColumn="0" w:lastColumn="0" w:oddVBand="0" w:evenVBand="0" w:oddHBand="0" w:evenHBand="0" w:firstRowFirstColumn="0" w:firstRowLastColumn="0" w:lastRowFirstColumn="0" w:lastRowLastColumn="0"/>
-            </w:pPr>
-            <w:r>
-              <w:t>Feb 6</w:t>
+              <w:t>Apr 21</w:t>
             </w:r>
           </w:p>
         </w:tc>
         <w:tc>
           <w:tcPr>
             <w:tcW w:w="8437" w:type="dxa"/>
+            <w:vAlign w:val="center"/>
           </w:tcPr>
           <w:p>
             <w:pPr>
@@ -494,11 +550,13 @@
       <w:tr>
         <w:trPr>
           <w:cnfStyle w:val="000000100000" w:firstRow="0" w:lastRow="0" w:firstColumn="0" w:lastColumn="0" w:oddVBand="0" w:evenVBand="0" w:oddHBand="1" w:evenHBand="0" w:firstRowFirstColumn="0" w:firstRowLastColumn="0" w:lastRowFirstColumn="0" w:lastRowLastColumn="0"/>
+          <w:trHeight w:val="432"/>
         </w:trPr>
         <w:tc>
           <w:tcPr>
             <w:cnfStyle w:val="001000000000" w:firstRow="0" w:lastRow="0" w:firstColumn="1" w:lastColumn="0" w:oddVBand="0" w:evenVBand="0" w:oddHBand="0" w:evenHBand="0" w:firstRowFirstColumn="0" w:firstRowLastColumn="0" w:lastRowFirstColumn="0" w:lastRowLastColumn="0"/>
             <w:tcW w:w="1026" w:type="dxa"/>
+            <w:vAlign w:val="center"/>
           </w:tcPr>
           <w:p>
             <w:pPr>
@@ -512,6 +570,7 @@
         <w:tc>
           <w:tcPr>
             <w:tcW w:w="1026" w:type="dxa"/>
+            <w:vAlign w:val="center"/>
           </w:tcPr>
           <w:p>
             <w:pPr>
@@ -519,22 +578,14 @@
               <w:cnfStyle w:val="000000100000" w:firstRow="0" w:lastRow="0" w:firstColumn="0" w:lastColumn="0" w:oddVBand="0" w:evenVBand="0" w:oddHBand="1" w:evenHBand="0" w:firstRowFirstColumn="0" w:firstRowLastColumn="0" w:lastRowFirstColumn="0" w:lastRowLastColumn="0"/>
             </w:pPr>
             <w:r>
-              <w:t>Feb 11</w:t>
-            </w:r>
-          </w:p>
-          <w:p>
-            <w:pPr>
-              <w:jc w:val="center"/>
-              <w:cnfStyle w:val="000000100000" w:firstRow="0" w:lastRow="0" w:firstColumn="0" w:lastColumn="0" w:oddVBand="0" w:evenVBand="0" w:oddHBand="1" w:evenHBand="0" w:firstRowFirstColumn="0" w:firstRowLastColumn="0" w:lastRowFirstColumn="0" w:lastRowLastColumn="0"/>
-            </w:pPr>
-            <w:r>
-              <w:t>Feb 13</w:t>
+              <w:t>Apr 28</w:t>
             </w:r>
           </w:p>
         </w:tc>
         <w:tc>
           <w:tcPr>
             <w:tcW w:w="8437" w:type="dxa"/>
+            <w:vAlign w:val="center"/>
           </w:tcPr>
           <w:p>
             <w:pPr>
@@ -551,12 +602,13 @@
       </w:tr>
       <w:tr>
         <w:trPr>
-          <w:trHeight w:val="548"/>
+          <w:trHeight w:val="432"/>
         </w:trPr>
         <w:tc>
           <w:tcPr>
             <w:cnfStyle w:val="001000000000" w:firstRow="0" w:lastRow="0" w:firstColumn="1" w:lastColumn="0" w:oddVBand="0" w:evenVBand="0" w:oddHBand="0" w:evenHBand="0" w:firstRowFirstColumn="0" w:firstRowLastColumn="0" w:lastRowFirstColumn="0" w:lastRowLastColumn="0"/>
             <w:tcW w:w="1026" w:type="dxa"/>
+            <w:vAlign w:val="center"/>
           </w:tcPr>
           <w:p>
             <w:pPr>
@@ -570,6 +622,7 @@
         <w:tc>
           <w:tcPr>
             <w:tcW w:w="1026" w:type="dxa"/>
+            <w:vAlign w:val="center"/>
           </w:tcPr>
           <w:p>
             <w:pPr>
@@ -577,32 +630,24 @@
               <w:cnfStyle w:val="000000000000" w:firstRow="0" w:lastRow="0" w:firstColumn="0" w:lastColumn="0" w:oddVBand="0" w:evenVBand="0" w:oddHBand="0" w:evenHBand="0" w:firstRowFirstColumn="0" w:firstRowLastColumn="0" w:lastRowFirstColumn="0" w:lastRowLastColumn="0"/>
             </w:pPr>
             <w:r>
-              <w:t>Feb 18</w:t>
-            </w:r>
-          </w:p>
-          <w:p>
-            <w:pPr>
-              <w:jc w:val="center"/>
+              <w:t>May 5</w:t>
+            </w:r>
+          </w:p>
+        </w:tc>
+        <w:tc>
+          <w:tcPr>
+            <w:tcW w:w="8437" w:type="dxa"/>
+            <w:vAlign w:val="center"/>
+          </w:tcPr>
+          <w:p>
+            <w:pPr>
               <w:cnfStyle w:val="000000000000" w:firstRow="0" w:lastRow="0" w:firstColumn="0" w:lastColumn="0" w:oddVBand="0" w:evenVBand="0" w:oddHBand="0" w:evenHBand="0" w:firstRowFirstColumn="0" w:firstRowLastColumn="0" w:lastRowFirstColumn="0" w:lastRowLastColumn="0"/>
             </w:pPr>
             <w:r>
-              <w:t>Feb 20</w:t>
-            </w:r>
-          </w:p>
-        </w:tc>
-        <w:tc>
-          <w:tcPr>
-            <w:tcW w:w="8437" w:type="dxa"/>
-          </w:tcPr>
-          <w:p>
-            <w:pPr>
-              <w:cnfStyle w:val="000000000000" w:firstRow="0" w:lastRow="0" w:firstColumn="0" w:lastColumn="0" w:oddVBand="0" w:evenVBand="0" w:oddHBand="0" w:evenHBand="0" w:firstRowFirstColumn="0" w:firstRowLastColumn="0" w:lastRowFirstColumn="0" w:lastRowLastColumn="0"/>
-            </w:pPr>
-            <w:r>
               <w:t>Debugging Practice &amp; Review</w:t>
             </w:r>
             <w:r>
-              <w:t xml:space="preserve"> (Topics TBD Based on Class Pace)</w:t>
+              <w:t xml:space="preserve"> (Topics TBD)</w:t>
             </w:r>
           </w:p>
         </w:tc>
@@ -610,12 +655,13 @@
       <w:tr>
         <w:trPr>
           <w:cnfStyle w:val="000000100000" w:firstRow="0" w:lastRow="0" w:firstColumn="0" w:lastColumn="0" w:oddVBand="0" w:evenVBand="0" w:oddHBand="1" w:evenHBand="0" w:firstRowFirstColumn="0" w:firstRowLastColumn="0" w:lastRowFirstColumn="0" w:lastRowLastColumn="0"/>
-          <w:trHeight w:val="296"/>
+          <w:trHeight w:val="432"/>
         </w:trPr>
         <w:tc>
           <w:tcPr>
             <w:cnfStyle w:val="001000000000" w:firstRow="0" w:lastRow="0" w:firstColumn="1" w:lastColumn="0" w:oddVBand="0" w:evenVBand="0" w:oddHBand="0" w:evenHBand="0" w:firstRowFirstColumn="0" w:firstRowLastColumn="0" w:lastRowFirstColumn="0" w:lastRowLastColumn="0"/>
             <w:tcW w:w="1026" w:type="dxa"/>
+            <w:vAlign w:val="center"/>
           </w:tcPr>
           <w:p>
             <w:pPr>
@@ -629,6 +675,7 @@
         <w:tc>
           <w:tcPr>
             <w:tcW w:w="1026" w:type="dxa"/>
+            <w:vAlign w:val="center"/>
           </w:tcPr>
           <w:p>
             <w:pPr>
@@ -636,41 +683,46 @@
               <w:cnfStyle w:val="000000100000" w:firstRow="0" w:lastRow="0" w:firstColumn="0" w:lastColumn="0" w:oddVBand="0" w:evenVBand="0" w:oddHBand="1" w:evenHBand="0" w:firstRowFirstColumn="0" w:firstRowLastColumn="0" w:lastRowFirstColumn="0" w:lastRowLastColumn="0"/>
             </w:pPr>
             <w:r>
-              <w:t>Feb 25</w:t>
-            </w:r>
-          </w:p>
-          <w:p>
-            <w:pPr>
-              <w:jc w:val="center"/>
+              <w:t>May 12</w:t>
+            </w:r>
+          </w:p>
+        </w:tc>
+        <w:tc>
+          <w:tcPr>
+            <w:tcW w:w="8437" w:type="dxa"/>
+            <w:vAlign w:val="center"/>
+          </w:tcPr>
+          <w:p>
+            <w:pPr>
               <w:cnfStyle w:val="000000100000" w:firstRow="0" w:lastRow="0" w:firstColumn="0" w:lastColumn="0" w:oddVBand="0" w:evenVBand="0" w:oddHBand="1" w:evenHBand="0" w:firstRowFirstColumn="0" w:firstRowLastColumn="0" w:lastRowFirstColumn="0" w:lastRowLastColumn="0"/>
             </w:pPr>
             <w:r>
-              <w:t>Feb 27</w:t>
-            </w:r>
-          </w:p>
-        </w:tc>
-        <w:tc>
-          <w:tcPr>
-            <w:tcW w:w="8437" w:type="dxa"/>
-          </w:tcPr>
-          <w:p>
-            <w:pPr>
-              <w:cnfStyle w:val="000000100000" w:firstRow="0" w:lastRow="0" w:firstColumn="0" w:lastColumn="0" w:oddVBand="0" w:evenVBand="0" w:oddHBand="1" w:evenHBand="0" w:firstRowFirstColumn="0" w:firstRowLastColumn="0" w:lastRowFirstColumn="0" w:lastRowLastColumn="0"/>
-            </w:pPr>
-            <w:r>
-              <w:t xml:space="preserve">Storing Functions in Modules, Introduction to </w:t>
-            </w:r>
-            <w:r>
-              <w:t>Object Oriented Programming</w:t>
+              <w:t>Storing Functi</w:t>
+            </w:r>
+            <w:r>
+              <w:t>ons in Modules, Reading files, W</w:t>
+            </w:r>
+            <w:r>
+              <w:t>orking with APIs</w:t>
+            </w:r>
+            <w:r>
+              <w:t>, W</w:t>
+            </w:r>
+            <w:r>
+              <w:t>orking with third-party libraries</w:t>
             </w:r>
           </w:p>
         </w:tc>
       </w:tr>
       <w:tr>
+        <w:trPr>
+          <w:trHeight w:val="432"/>
+        </w:trPr>
         <w:tc>
           <w:tcPr>
             <w:cnfStyle w:val="001000000000" w:firstRow="0" w:lastRow="0" w:firstColumn="1" w:lastColumn="0" w:oddVBand="0" w:evenVBand="0" w:oddHBand="0" w:evenHBand="0" w:firstRowFirstColumn="0" w:firstRowLastColumn="0" w:lastRowFirstColumn="0" w:lastRowLastColumn="0"/>
             <w:tcW w:w="1026" w:type="dxa"/>
+            <w:vAlign w:val="center"/>
           </w:tcPr>
           <w:p>
             <w:pPr>
@@ -684,6 +736,7 @@
         <w:tc>
           <w:tcPr>
             <w:tcW w:w="1026" w:type="dxa"/>
+            <w:vAlign w:val="center"/>
           </w:tcPr>
           <w:p>
             <w:pPr>
@@ -691,32 +744,24 @@
               <w:cnfStyle w:val="000000000000" w:firstRow="0" w:lastRow="0" w:firstColumn="0" w:lastColumn="0" w:oddVBand="0" w:evenVBand="0" w:oddHBand="0" w:evenHBand="0" w:firstRowFirstColumn="0" w:firstRowLastColumn="0" w:lastRowFirstColumn="0" w:lastRowLastColumn="0"/>
             </w:pPr>
             <w:r>
-              <w:t>Mar 3</w:t>
-            </w:r>
-          </w:p>
-          <w:p>
-            <w:pPr>
-              <w:jc w:val="center"/>
+              <w:t>May 19</w:t>
+            </w:r>
+          </w:p>
+        </w:tc>
+        <w:tc>
+          <w:tcPr>
+            <w:tcW w:w="8437" w:type="dxa"/>
+            <w:vAlign w:val="center"/>
+          </w:tcPr>
+          <w:p>
+            <w:pPr>
               <w:cnfStyle w:val="000000000000" w:firstRow="0" w:lastRow="0" w:firstColumn="0" w:lastColumn="0" w:oddVBand="0" w:evenVBand="0" w:oddHBand="0" w:evenHBand="0" w:firstRowFirstColumn="0" w:firstRowLastColumn="0" w:lastRowFirstColumn="0" w:lastRowLastColumn="0"/>
             </w:pPr>
             <w:r>
-              <w:t>Mar 5</w:t>
-            </w:r>
-          </w:p>
-        </w:tc>
-        <w:tc>
-          <w:tcPr>
-            <w:tcW w:w="8437" w:type="dxa"/>
-          </w:tcPr>
-          <w:p>
-            <w:pPr>
-              <w:cnfStyle w:val="000000000000" w:firstRow="0" w:lastRow="0" w:firstColumn="0" w:lastColumn="0" w:oddVBand="0" w:evenVBand="0" w:oddHBand="0" w:evenHBand="0" w:firstRowFirstColumn="0" w:firstRowLastColumn="0" w:lastRowFirstColumn="0" w:lastRowLastColumn="0"/>
-            </w:pPr>
-            <w:r>
-              <w:t xml:space="preserve">Classes / Object Oriented Programming </w:t>
-            </w:r>
-            <w:r>
-              <w:t>Cont.</w:t>
+              <w:t>Classes / Object Oriented Programming</w:t>
+            </w:r>
+            <w:r>
+              <w:t>.</w:t>
             </w:r>
           </w:p>
         </w:tc>
@@ -724,11 +769,13 @@
       <w:tr>
         <w:trPr>
           <w:cnfStyle w:val="000000100000" w:firstRow="0" w:lastRow="0" w:firstColumn="0" w:lastColumn="0" w:oddVBand="0" w:evenVBand="0" w:oddHBand="1" w:evenHBand="0" w:firstRowFirstColumn="0" w:firstRowLastColumn="0" w:lastRowFirstColumn="0" w:lastRowLastColumn="0"/>
+          <w:trHeight w:val="432"/>
         </w:trPr>
         <w:tc>
           <w:tcPr>
             <w:cnfStyle w:val="001000000000" w:firstRow="0" w:lastRow="0" w:firstColumn="1" w:lastColumn="0" w:oddVBand="0" w:evenVBand="0" w:oddHBand="0" w:evenHBand="0" w:firstRowFirstColumn="0" w:firstRowLastColumn="0" w:lastRowFirstColumn="0" w:lastRowLastColumn="0"/>
             <w:tcW w:w="1026" w:type="dxa"/>
+            <w:vAlign w:val="center"/>
           </w:tcPr>
           <w:p>
             <w:pPr>
@@ -742,6 +789,7 @@
         <w:tc>
           <w:tcPr>
             <w:tcW w:w="1026" w:type="dxa"/>
+            <w:vAlign w:val="center"/>
           </w:tcPr>
           <w:p>
             <w:pPr>
@@ -749,41 +797,42 @@
               <w:cnfStyle w:val="000000100000" w:firstRow="0" w:lastRow="0" w:firstColumn="0" w:lastColumn="0" w:oddVBand="0" w:evenVBand="0" w:oddHBand="1" w:evenHBand="0" w:firstRowFirstColumn="0" w:firstRowLastColumn="0" w:lastRowFirstColumn="0" w:lastRowLastColumn="0"/>
             </w:pPr>
             <w:r>
-              <w:t>Mar 10</w:t>
-            </w:r>
-          </w:p>
-          <w:p>
-            <w:pPr>
-              <w:jc w:val="center"/>
+              <w:t>May 26</w:t>
+            </w:r>
+          </w:p>
+        </w:tc>
+        <w:tc>
+          <w:tcPr>
+            <w:tcW w:w="8437" w:type="dxa"/>
+            <w:vAlign w:val="center"/>
+          </w:tcPr>
+          <w:p>
+            <w:pPr>
               <w:cnfStyle w:val="000000100000" w:firstRow="0" w:lastRow="0" w:firstColumn="0" w:lastColumn="0" w:oddVBand="0" w:evenVBand="0" w:oddHBand="1" w:evenHBand="0" w:firstRowFirstColumn="0" w:firstRowLastColumn="0" w:lastRowFirstColumn="0" w:lastRowLastColumn="0"/>
             </w:pPr>
             <w:r>
-              <w:t>Mar 12</w:t>
-            </w:r>
-          </w:p>
-        </w:tc>
-        <w:tc>
-          <w:tcPr>
-            <w:tcW w:w="8437" w:type="dxa"/>
-          </w:tcPr>
+              <w:t>Classes / Object Oriented Programming.</w:t>
+            </w:r>
+          </w:p>
           <w:p>
             <w:pPr>
               <w:cnfStyle w:val="000000100000" w:firstRow="0" w:lastRow="0" w:firstColumn="0" w:lastColumn="0" w:oddVBand="0" w:evenVBand="0" w:oddHBand="1" w:evenHBand="0" w:firstRowFirstColumn="0" w:firstRowLastColumn="0" w:lastRowFirstColumn="0" w:lastRowLastColumn="0"/>
             </w:pPr>
             <w:r>
-              <w:t>Reading files, working with APIs</w:t>
-            </w:r>
-            <w:r>
-              <w:t>, working with third-party libraries</w:t>
+              <w:t>Review / Project Work</w:t>
             </w:r>
           </w:p>
         </w:tc>
       </w:tr>
       <w:tr>
+        <w:trPr>
+          <w:trHeight w:val="432"/>
+        </w:trPr>
         <w:tc>
           <w:tcPr>
             <w:cnfStyle w:val="001000000000" w:firstRow="0" w:lastRow="0" w:firstColumn="1" w:lastColumn="0" w:oddVBand="0" w:evenVBand="0" w:oddHBand="0" w:evenHBand="0" w:firstRowFirstColumn="0" w:firstRowLastColumn="0" w:lastRowFirstColumn="0" w:lastRowLastColumn="0"/>
             <w:tcW w:w="1026" w:type="dxa"/>
+            <w:vAlign w:val="center"/>
           </w:tcPr>
           <w:p>
             <w:pPr>
@@ -797,6 +846,7 @@
         <w:tc>
           <w:tcPr>
             <w:tcW w:w="1026" w:type="dxa"/>
+            <w:vAlign w:val="center"/>
           </w:tcPr>
           <w:p>
             <w:pPr>
@@ -804,29 +854,21 @@
               <w:cnfStyle w:val="000000000000" w:firstRow="0" w:lastRow="0" w:firstColumn="0" w:lastColumn="0" w:oddVBand="0" w:evenVBand="0" w:oddHBand="0" w:evenHBand="0" w:firstRowFirstColumn="0" w:firstRowLastColumn="0" w:lastRowFirstColumn="0" w:lastRowLastColumn="0"/>
             </w:pPr>
             <w:r>
-              <w:t>Mar 17</w:t>
-            </w:r>
-          </w:p>
-          <w:p>
-            <w:pPr>
-              <w:jc w:val="center"/>
+              <w:t>June 2</w:t>
+            </w:r>
+          </w:p>
+        </w:tc>
+        <w:tc>
+          <w:tcPr>
+            <w:tcW w:w="8437" w:type="dxa"/>
+            <w:vAlign w:val="center"/>
+          </w:tcPr>
+          <w:p>
+            <w:pPr>
               <w:cnfStyle w:val="000000000000" w:firstRow="0" w:lastRow="0" w:firstColumn="0" w:lastColumn="0" w:oddVBand="0" w:evenVBand="0" w:oddHBand="0" w:evenHBand="0" w:firstRowFirstColumn="0" w:firstRowLastColumn="0" w:lastRowFirstColumn="0" w:lastRowLastColumn="0"/>
             </w:pPr>
             <w:r>
-              <w:t>Mar 19</w:t>
-            </w:r>
-          </w:p>
-        </w:tc>
-        <w:tc>
-          <w:tcPr>
-            <w:tcW w:w="8437" w:type="dxa"/>
-          </w:tcPr>
-          <w:p>
-            <w:pPr>
-              <w:cnfStyle w:val="000000000000" w:firstRow="0" w:lastRow="0" w:firstColumn="0" w:lastColumn="0" w:oddVBand="0" w:evenVBand="0" w:oddHBand="0" w:evenHBand="0" w:firstRowFirstColumn="0" w:firstRowLastColumn="0" w:lastRowFirstColumn="0" w:lastRowLastColumn="0"/>
-            </w:pPr>
-            <w:r>
-              <w:t>Project Work / Project Presentations</w:t>
+              <w:t>Project Presentations</w:t>
             </w:r>
           </w:p>
         </w:tc>
@@ -838,6 +880,7 @@
         <w:pStyle w:val="Heading2"/>
       </w:pPr>
       <w:r>
+        <w:lastRenderedPageBreak/>
         <w:t>Grading</w:t>
       </w:r>
     </w:p>
@@ -862,7 +905,10 @@
         </w:numPr>
       </w:pPr>
       <w:r>
-        <w:t>Weekly Assignments / Quizzes – 30%</w:t>
+        <w:t xml:space="preserve">Weekly Assignments </w:t>
+      </w:r>
+      <w:r>
+        <w:t>– 30%</w:t>
       </w:r>
     </w:p>
     <w:p>

</xml_diff>